<commit_message>
Code & updated Plannung
</commit_message>
<xml_diff>
--- a/docs/Memory collector_planung.docx
+++ b/docs/Memory collector_planung.docx
@@ -554,7 +554,7 @@
       <w:r>
         <w:fldChar w:fldCharType="separate"/>
       </w:r>
-      <w:hyperlink w:anchor="_Toc57962448" w:history="1">
+      <w:hyperlink w:anchor="_Toc57985951" w:history="1">
         <w:r>
           <w:rPr>
             <w:rStyle w:val="Hyperlink"/>
@@ -591,7 +591,7 @@
           <w:rPr>
             <w:webHidden/>
           </w:rPr>
-          <w:instrText xml:space="preserve"> PAGEREF _Toc57962448 \h </w:instrText>
+          <w:instrText xml:space="preserve"> PAGEREF _Toc57985951 \h </w:instrText>
         </w:r>
         <w:r>
           <w:rPr>
@@ -627,7 +627,7 @@
           <w:szCs w:val="24"/>
         </w:rPr>
       </w:pPr>
-      <w:hyperlink w:anchor="_Toc57962449" w:history="1">
+      <w:hyperlink w:anchor="_Toc57985952" w:history="1">
         <w:r>
           <w:rPr>
             <w:rStyle w:val="Hyperlink"/>
@@ -664,7 +664,7 @@
           <w:rPr>
             <w:webHidden/>
           </w:rPr>
-          <w:instrText xml:space="preserve"> PAGEREF _Toc57962449 \h </w:instrText>
+          <w:instrText xml:space="preserve"> PAGEREF _Toc57985952 \h </w:instrText>
         </w:r>
         <w:r>
           <w:rPr>
@@ -700,7 +700,7 @@
           <w:szCs w:val="24"/>
         </w:rPr>
       </w:pPr>
-      <w:hyperlink w:anchor="_Toc57962450" w:history="1">
+      <w:hyperlink w:anchor="_Toc57985953" w:history="1">
         <w:r>
           <w:rPr>
             <w:rStyle w:val="Hyperlink"/>
@@ -723,7 +723,7 @@
           <w:rPr>
             <w:webHidden/>
           </w:rPr>
-          <w:instrText xml:space="preserve"> PAGEREF _Toc57962450 \h </w:instrText>
+          <w:instrText xml:space="preserve"> PAGEREF _Toc57985953 \h </w:instrText>
         </w:r>
         <w:r>
           <w:rPr>
@@ -759,7 +759,7 @@
           <w:szCs w:val="24"/>
         </w:rPr>
       </w:pPr>
-      <w:hyperlink w:anchor="_Toc57962451" w:history="1">
+      <w:hyperlink w:anchor="_Toc57985954" w:history="1">
         <w:r>
           <w:rPr>
             <w:rStyle w:val="Hyperlink"/>
@@ -796,7 +796,7 @@
           <w:rPr>
             <w:webHidden/>
           </w:rPr>
-          <w:instrText xml:space="preserve"> PAGEREF _Toc57962451 \h </w:instrText>
+          <w:instrText xml:space="preserve"> PAGEREF _Toc57985954 \h </w:instrText>
         </w:r>
         <w:r>
           <w:rPr>
@@ -832,7 +832,7 @@
           <w:szCs w:val="24"/>
         </w:rPr>
       </w:pPr>
-      <w:hyperlink w:anchor="_Toc57962452" w:history="1">
+      <w:hyperlink w:anchor="_Toc57985955" w:history="1">
         <w:r>
           <w:rPr>
             <w:rStyle w:val="Hyperlink"/>
@@ -869,7 +869,7 @@
           <w:rPr>
             <w:webHidden/>
           </w:rPr>
-          <w:instrText xml:space="preserve"> PAGEREF _Toc57962452 \h </w:instrText>
+          <w:instrText xml:space="preserve"> PAGEREF _Toc57985955 \h </w:instrText>
         </w:r>
         <w:r>
           <w:rPr>
@@ -905,7 +905,7 @@
           <w:szCs w:val="24"/>
         </w:rPr>
       </w:pPr>
-      <w:hyperlink w:anchor="_Toc57962453" w:history="1">
+      <w:hyperlink w:anchor="_Toc57985956" w:history="1">
         <w:r>
           <w:rPr>
             <w:rStyle w:val="Hyperlink"/>
@@ -942,7 +942,7 @@
           <w:rPr>
             <w:webHidden/>
           </w:rPr>
-          <w:instrText xml:space="preserve"> PAGEREF _Toc57962453 \h </w:instrText>
+          <w:instrText xml:space="preserve"> PAGEREF _Toc57985956 \h </w:instrText>
         </w:r>
         <w:r>
           <w:rPr>
@@ -978,7 +978,7 @@
           <w:szCs w:val="24"/>
         </w:rPr>
       </w:pPr>
-      <w:hyperlink w:anchor="_Toc57962454" w:history="1">
+      <w:hyperlink w:anchor="_Toc57985957" w:history="1">
         <w:r>
           <w:rPr>
             <w:rStyle w:val="Hyperlink"/>
@@ -1015,7 +1015,7 @@
           <w:rPr>
             <w:webHidden/>
           </w:rPr>
-          <w:instrText xml:space="preserve"> PAGEREF _Toc57962454 \h </w:instrText>
+          <w:instrText xml:space="preserve"> PAGEREF _Toc57985957 \h </w:instrText>
         </w:r>
         <w:r>
           <w:rPr>
@@ -1051,7 +1051,7 @@
           <w:szCs w:val="24"/>
         </w:rPr>
       </w:pPr>
-      <w:hyperlink w:anchor="_Toc57962455" w:history="1">
+      <w:hyperlink w:anchor="_Toc57985958" w:history="1">
         <w:r>
           <w:rPr>
             <w:rStyle w:val="Hyperlink"/>
@@ -1088,7 +1088,7 @@
           <w:rPr>
             <w:webHidden/>
           </w:rPr>
-          <w:instrText xml:space="preserve"> PAGEREF _Toc57962455 \h </w:instrText>
+          <w:instrText xml:space="preserve"> PAGEREF _Toc57985958 \h </w:instrText>
         </w:r>
         <w:r>
           <w:rPr>
@@ -1124,7 +1124,7 @@
           <w:szCs w:val="24"/>
         </w:rPr>
       </w:pPr>
-      <w:hyperlink w:anchor="_Toc57962456" w:history="1">
+      <w:hyperlink w:anchor="_Toc57985959" w:history="1">
         <w:r>
           <w:rPr>
             <w:rStyle w:val="Hyperlink"/>
@@ -1161,7 +1161,7 @@
           <w:rPr>
             <w:webHidden/>
           </w:rPr>
-          <w:instrText xml:space="preserve"> PAGEREF _Toc57962456 \h </w:instrText>
+          <w:instrText xml:space="preserve"> PAGEREF _Toc57985959 \h </w:instrText>
         </w:r>
         <w:r>
           <w:rPr>
@@ -1197,7 +1197,7 @@
           <w:szCs w:val="24"/>
         </w:rPr>
       </w:pPr>
-      <w:hyperlink w:anchor="_Toc57962457" w:history="1">
+      <w:hyperlink w:anchor="_Toc57985960" w:history="1">
         <w:r>
           <w:rPr>
             <w:rStyle w:val="Hyperlink"/>
@@ -1234,7 +1234,7 @@
           <w:rPr>
             <w:webHidden/>
           </w:rPr>
-          <w:instrText xml:space="preserve"> PAGEREF _Toc57962457 \h </w:instrText>
+          <w:instrText xml:space="preserve"> PAGEREF _Toc57985960 \h </w:instrText>
         </w:r>
         <w:r>
           <w:rPr>
@@ -1270,7 +1270,7 @@
           <w:szCs w:val="24"/>
         </w:rPr>
       </w:pPr>
-      <w:hyperlink w:anchor="_Toc57962458" w:history="1">
+      <w:hyperlink w:anchor="_Toc57985961" w:history="1">
         <w:r>
           <w:rPr>
             <w:rStyle w:val="Hyperlink"/>
@@ -1307,7 +1307,7 @@
           <w:rPr>
             <w:webHidden/>
           </w:rPr>
-          <w:instrText xml:space="preserve"> PAGEREF _Toc57962458 \h </w:instrText>
+          <w:instrText xml:space="preserve"> PAGEREF _Toc57985961 \h </w:instrText>
         </w:r>
         <w:r>
           <w:rPr>
@@ -1343,7 +1343,7 @@
           <w:szCs w:val="24"/>
         </w:rPr>
       </w:pPr>
-      <w:hyperlink w:anchor="_Toc57962459" w:history="1">
+      <w:hyperlink w:anchor="_Toc57985962" w:history="1">
         <w:r>
           <w:rPr>
             <w:rStyle w:val="Hyperlink"/>
@@ -1380,7 +1380,7 @@
           <w:rPr>
             <w:webHidden/>
           </w:rPr>
-          <w:instrText xml:space="preserve"> PAGEREF _Toc57962459 \h </w:instrText>
+          <w:instrText xml:space="preserve"> PAGEREF _Toc57985962 \h </w:instrText>
         </w:r>
         <w:r>
           <w:rPr>
@@ -1416,7 +1416,7 @@
           <w:szCs w:val="24"/>
         </w:rPr>
       </w:pPr>
-      <w:hyperlink w:anchor="_Toc57962460" w:history="1">
+      <w:hyperlink w:anchor="_Toc57985963" w:history="1">
         <w:r>
           <w:rPr>
             <w:rStyle w:val="Hyperlink"/>
@@ -1453,7 +1453,7 @@
           <w:rPr>
             <w:webHidden/>
           </w:rPr>
-          <w:instrText xml:space="preserve"> PAGEREF _Toc57962460 \h </w:instrText>
+          <w:instrText xml:space="preserve"> PAGEREF _Toc57985963 \h </w:instrText>
         </w:r>
         <w:r>
           <w:rPr>
@@ -1489,66 +1489,7 @@
           <w:szCs w:val="24"/>
         </w:rPr>
       </w:pPr>
-      <w:hyperlink w:anchor="_Toc57962461" w:history="1">
-        <w:r>
-          <w:rPr>
-            <w:rStyle w:val="Hyperlink"/>
-          </w:rPr>
-          <w:t>A: Funktionale Anforderungen</w:t>
-        </w:r>
-        <w:r>
-          <w:rPr>
-            <w:webHidden/>
-          </w:rPr>
-          <w:tab/>
-        </w:r>
-        <w:r>
-          <w:rPr>
-            <w:webHidden/>
-          </w:rPr>
-          <w:fldChar w:fldCharType="begin"/>
-        </w:r>
-        <w:r>
-          <w:rPr>
-            <w:webHidden/>
-          </w:rPr>
-          <w:instrText xml:space="preserve"> PAGEREF _Toc57962461 \h </w:instrText>
-        </w:r>
-        <w:r>
-          <w:rPr>
-            <w:webHidden/>
-          </w:rPr>
-        </w:r>
-        <w:r>
-          <w:rPr>
-            <w:webHidden/>
-          </w:rPr>
-          <w:fldChar w:fldCharType="separate"/>
-        </w:r>
-        <w:r>
-          <w:rPr>
-            <w:webHidden/>
-          </w:rPr>
-          <w:t>7</w:t>
-        </w:r>
-        <w:r>
-          <w:rPr>
-            <w:webHidden/>
-          </w:rPr>
-          <w:fldChar w:fldCharType="end"/>
-        </w:r>
-      </w:hyperlink>
-    </w:p>
-    <w:p>
-      <w:pPr>
-        <w:pStyle w:val="Verzeichnis3"/>
-        <w:rPr>
-          <w:rFonts w:eastAsiaTheme="minorEastAsia" w:cstheme="minorBidi"/>
-          <w:spacing w:val="0"/>
-          <w:szCs w:val="24"/>
-        </w:rPr>
-      </w:pPr>
-      <w:hyperlink w:anchor="_Toc57962462" w:history="1">
+      <w:hyperlink w:anchor="_Toc57985964" w:history="1">
         <w:r>
           <w:rPr>
             <w:rStyle w:val="Hyperlink"/>
@@ -1571,7 +1512,7 @@
           <w:rPr>
             <w:webHidden/>
           </w:rPr>
-          <w:instrText xml:space="preserve"> PAGEREF _Toc57962462 \h </w:instrText>
+          <w:instrText xml:space="preserve"> PAGEREF _Toc57985964 \h </w:instrText>
         </w:r>
         <w:r>
           <w:rPr>
@@ -1588,7 +1529,7 @@
           <w:rPr>
             <w:webHidden/>
           </w:rPr>
-          <w:t>8</w:t>
+          <w:t>9</w:t>
         </w:r>
         <w:r>
           <w:rPr>
@@ -1607,7 +1548,7 @@
           <w:szCs w:val="24"/>
         </w:rPr>
       </w:pPr>
-      <w:hyperlink w:anchor="_Toc57962463" w:history="1">
+      <w:hyperlink w:anchor="_Toc57985965" w:history="1">
         <w:r>
           <w:rPr>
             <w:rStyle w:val="Hyperlink"/>
@@ -1644,7 +1585,7 @@
           <w:rPr>
             <w:webHidden/>
           </w:rPr>
-          <w:instrText xml:space="preserve"> PAGEREF _Toc57962463 \h </w:instrText>
+          <w:instrText xml:space="preserve"> PAGEREF _Toc57985965 \h </w:instrText>
         </w:r>
         <w:r>
           <w:rPr>
@@ -1661,7 +1602,7 @@
           <w:rPr>
             <w:webHidden/>
           </w:rPr>
-          <w:t>9</w:t>
+          <w:t>10</w:t>
         </w:r>
         <w:r>
           <w:rPr>
@@ -1680,7 +1621,7 @@
           <w:szCs w:val="24"/>
         </w:rPr>
       </w:pPr>
-      <w:hyperlink w:anchor="_Toc57962464" w:history="1">
+      <w:hyperlink w:anchor="_Toc57985966" w:history="1">
         <w:r>
           <w:rPr>
             <w:rStyle w:val="Hyperlink"/>
@@ -1717,7 +1658,7 @@
           <w:rPr>
             <w:webHidden/>
           </w:rPr>
-          <w:instrText xml:space="preserve"> PAGEREF _Toc57962464 \h </w:instrText>
+          <w:instrText xml:space="preserve"> PAGEREF _Toc57985966 \h </w:instrText>
         </w:r>
         <w:r>
           <w:rPr>
@@ -1734,7 +1675,7 @@
           <w:rPr>
             <w:webHidden/>
           </w:rPr>
-          <w:t>9</w:t>
+          <w:t>10</w:t>
         </w:r>
         <w:r>
           <w:rPr>
@@ -1774,7 +1715,7 @@
         <w:br w:type="page"/>
       </w:r>
       <w:bookmarkStart w:id="0" w:name="_Toc57894784"/>
-      <w:bookmarkStart w:id="1" w:name="_Toc57962448"/>
+      <w:bookmarkStart w:id="1" w:name="_Toc57985951"/>
       <w:r>
         <w:lastRenderedPageBreak/>
         <w:t>Einleitung</w:t>
@@ -1790,7 +1731,7 @@
         <w:pStyle w:val="berschrift2"/>
       </w:pPr>
       <w:bookmarkStart w:id="2" w:name="_Toc57894785"/>
-      <w:bookmarkStart w:id="3" w:name="_Toc57962449"/>
+      <w:bookmarkStart w:id="3" w:name="_Toc57985952"/>
       <w:r>
         <w:t>Systemidee</w:t>
       </w:r>
@@ -1838,7 +1779,7 @@
         <w:pStyle w:val="berschrift3"/>
       </w:pPr>
       <w:bookmarkStart w:id="4" w:name="_Toc57894786"/>
-      <w:bookmarkStart w:id="5" w:name="_Toc57962450"/>
+      <w:bookmarkStart w:id="5" w:name="_Toc57985953"/>
       <w:r>
         <w:t>Die wichtigste</w:t>
       </w:r>
@@ -1935,7 +1876,7 @@
       </w:pPr>
       <w:bookmarkStart w:id="6" w:name="_Toc532606805"/>
       <w:bookmarkStart w:id="7" w:name="_Toc17635189"/>
-      <w:bookmarkStart w:id="8" w:name="_Toc57962451"/>
+      <w:bookmarkStart w:id="8" w:name="_Toc57985954"/>
       <w:r>
         <w:t>Management Summary</w:t>
       </w:r>
@@ -2282,7 +2223,7 @@
       <w:bookmarkStart w:id="12" w:name="_Toc17635192"/>
       <w:bookmarkStart w:id="13" w:name="_Toc17635194"/>
       <w:bookmarkStart w:id="14" w:name="_Toc532181723"/>
-      <w:bookmarkStart w:id="15" w:name="_Toc57962452"/>
+      <w:bookmarkStart w:id="15" w:name="_Toc57985955"/>
       <w:bookmarkEnd w:id="6"/>
       <w:bookmarkEnd w:id="7"/>
       <w:bookmarkEnd w:id="9"/>
@@ -2501,7 +2442,7 @@
       <w:pPr>
         <w:pStyle w:val="berschrift1"/>
       </w:pPr>
-      <w:bookmarkStart w:id="16" w:name="_Toc57962453"/>
+      <w:bookmarkStart w:id="16" w:name="_Toc57985956"/>
       <w:bookmarkEnd w:id="13"/>
       <w:r>
         <w:t>Ausgangslage (IST), Problembereiche</w:t>
@@ -2544,7 +2485,7 @@
       <w:pPr>
         <w:pStyle w:val="berschrift2"/>
       </w:pPr>
-      <w:bookmarkStart w:id="17" w:name="_Toc57962454"/>
+      <w:bookmarkStart w:id="17" w:name="_Toc57985957"/>
       <w:r>
         <w:t>Beschreibung</w:t>
       </w:r>
@@ -2591,7 +2532,7 @@
       <w:pPr>
         <w:pStyle w:val="berschrift1"/>
       </w:pPr>
-      <w:bookmarkStart w:id="18" w:name="_Toc57962455"/>
+      <w:bookmarkStart w:id="18" w:name="_Toc57985958"/>
       <w:r>
         <w:lastRenderedPageBreak/>
         <w:t>Ziele (SOLL)</w:t>
@@ -2607,7 +2548,7 @@
       <w:pPr>
         <w:pStyle w:val="berschrift2"/>
       </w:pPr>
-      <w:bookmarkStart w:id="19" w:name="_Toc57962456"/>
+      <w:bookmarkStart w:id="19" w:name="_Toc57985959"/>
       <w:r>
         <w:t xml:space="preserve">Beschreibung </w:t>
       </w:r>
@@ -2668,7 +2609,7 @@
       <w:pPr>
         <w:pStyle w:val="berschrift2"/>
       </w:pPr>
-      <w:bookmarkStart w:id="20" w:name="_Toc57962457"/>
+      <w:bookmarkStart w:id="20" w:name="_Toc57985960"/>
       <w:r>
         <w:t>Produktperspektive, Nutzen</w:t>
       </w:r>
@@ -2724,7 +2665,7 @@
       <w:pPr>
         <w:pStyle w:val="berschrift1"/>
       </w:pPr>
-      <w:bookmarkStart w:id="21" w:name="_Toc57962458"/>
+      <w:bookmarkStart w:id="21" w:name="_Toc57985961"/>
       <w:r>
         <w:lastRenderedPageBreak/>
         <w:t>Anforderungsana</w:t>
@@ -2761,7 +2702,7 @@
         <w:pStyle w:val="berschrift2"/>
       </w:pPr>
       <w:bookmarkStart w:id="22" w:name="_Toc310947178"/>
-      <w:bookmarkStart w:id="23" w:name="_Toc57962459"/>
+      <w:bookmarkStart w:id="23" w:name="_Toc57985962"/>
       <w:r>
         <w:t>Identifizierung der Akt</w:t>
       </w:r>
@@ -2895,7 +2836,7 @@
       <w:pPr>
         <w:pStyle w:val="berschrift2"/>
       </w:pPr>
-      <w:bookmarkStart w:id="24" w:name="_Toc57962460"/>
+      <w:bookmarkStart w:id="24" w:name="_Toc57985963"/>
       <w:r>
         <w:lastRenderedPageBreak/>
         <w:t>Anforderungskatalog</w:t>
@@ -3057,99 +2998,84 @@
     </w:p>
     <w:p>
       <w:pPr>
+        <w:spacing w:after="120"/>
+      </w:pPr>
+    </w:p>
+    <w:p>
+      <w:pPr>
+        <w:spacing w:after="160" w:line="259" w:lineRule="auto"/>
+        <w:rPr>
+          <w:rFonts w:ascii="Calibri" w:hAnsi="Calibri"/>
+          <w:bCs/>
+          <w:spacing w:val="4"/>
+          <w:szCs w:val="26"/>
+        </w:rPr>
+      </w:pPr>
+      <w:bookmarkStart w:id="25" w:name="_Toc532606801"/>
+      <w:bookmarkStart w:id="26" w:name="_Toc17635195"/>
+      <w:r>
+        <w:br w:type="page"/>
+      </w:r>
+    </w:p>
+    <w:p>
+      <w:pPr>
         <w:pStyle w:val="berschrift3"/>
       </w:pPr>
-      <w:bookmarkStart w:id="25" w:name="_Ref466297546"/>
-      <w:bookmarkStart w:id="26" w:name="_Toc532606801"/>
-      <w:bookmarkStart w:id="27" w:name="_Toc17635195"/>
-      <w:bookmarkStart w:id="28" w:name="_Toc57962461"/>
-      <w:r>
-        <w:t>A:</w:t>
-      </w:r>
-      <w:r>
-        <w:t xml:space="preserve"> Funktionale Anforderungen</w:t>
-      </w:r>
-      <w:bookmarkEnd w:id="25"/>
-      <w:bookmarkEnd w:id="28"/>
-      <w:r>
-        <w:t xml:space="preserve"> </w:t>
-      </w:r>
     </w:p>
     <w:tbl>
       <w:tblPr>
         <w:tblW w:w="0" w:type="auto"/>
-        <w:tblBorders>
-          <w:top w:val="single" w:sz="4" w:space="0" w:color="auto"/>
-          <w:left w:val="single" w:sz="4" w:space="0" w:color="auto"/>
-          <w:bottom w:val="single" w:sz="4" w:space="0" w:color="auto"/>
-          <w:right w:val="single" w:sz="4" w:space="0" w:color="auto"/>
-          <w:insideH w:val="single" w:sz="4" w:space="0" w:color="auto"/>
-          <w:insideV w:val="single" w:sz="4" w:space="0" w:color="auto"/>
-        </w:tblBorders>
-        <w:tblLayout w:type="fixed"/>
         <w:tblCellMar>
-          <w:left w:w="70" w:type="dxa"/>
-          <w:right w:w="70" w:type="dxa"/>
+          <w:left w:w="0" w:type="dxa"/>
+          <w:right w:w="0" w:type="dxa"/>
         </w:tblCellMar>
-        <w:tblLook w:val="0000" w:firstRow="0" w:lastRow="0" w:firstColumn="0" w:lastColumn="0" w:noHBand="0" w:noVBand="0"/>
+        <w:tblLook w:val="04A0" w:firstRow="1" w:lastRow="0" w:firstColumn="1" w:lastColumn="0" w:noHBand="0" w:noVBand="1"/>
       </w:tblPr>
       <w:tblGrid>
-        <w:gridCol w:w="1696"/>
-        <w:gridCol w:w="6171"/>
-        <w:gridCol w:w="708"/>
+        <w:gridCol w:w="4323"/>
+        <w:gridCol w:w="4599"/>
+        <w:gridCol w:w="535"/>
       </w:tblGrid>
       <w:tr>
         <w:trPr>
+          <w:gridAfter w:val="1"/>
+          <w:wAfter w:w="708" w:type="dxa"/>
           <w:trHeight w:val="397"/>
         </w:trPr>
         <w:tc>
           <w:tcPr>
-            <w:tcW w:w="1696" w:type="dxa"/>
-            <w:shd w:val="clear" w:color="auto" w:fill="D9D9D9" w:themeFill="background1" w:themeFillShade="D9"/>
+            <w:tcW w:w="6171" w:type="dxa"/>
+            <w:tcBorders>
+              <w:top w:val="single" w:sz="8" w:space="0" w:color="auto"/>
+              <w:left w:val="nil"/>
+              <w:bottom w:val="single" w:sz="8" w:space="0" w:color="auto"/>
+              <w:right w:val="single" w:sz="8" w:space="0" w:color="auto"/>
+            </w:tcBorders>
+            <w:shd w:val="clear" w:color="auto" w:fill="D9D9D9"/>
+            <w:tcMar>
+              <w:top w:w="0" w:type="dxa"/>
+              <w:left w:w="70" w:type="dxa"/>
+              <w:bottom w:w="0" w:type="dxa"/>
+              <w:right w:w="70" w:type="dxa"/>
+            </w:tcMar>
+            <w:hideMark/>
           </w:tcPr>
           <w:p>
             <w:pPr>
               <w:spacing w:after="240"/>
               <w:rPr>
+                <w:rFonts w:ascii="Calibri" w:hAnsi="Calibri" w:cs="Calibri"/>
+              </w:rPr>
+            </w:pPr>
+            <w:r>
+              <w:rPr>
+                <w:rFonts w:ascii="Calibri" w:hAnsi="Calibri" w:cs="Calibri"/>
                 <w:b/>
                 <w:bCs/>
                 <w:sz w:val="22"/>
                 <w:szCs w:val="22"/>
               </w:rPr>
-            </w:pPr>
-            <w:r>
-              <w:rPr>
-                <w:b/>
-                <w:bCs/>
-                <w:sz w:val="22"/>
-                <w:szCs w:val="22"/>
-              </w:rPr>
-              <w:t>ID</w:t>
-            </w:r>
-          </w:p>
-        </w:tc>
-        <w:tc>
-          <w:tcPr>
-            <w:tcW w:w="6171" w:type="dxa"/>
-            <w:shd w:val="clear" w:color="auto" w:fill="D9D9D9" w:themeFill="background1" w:themeFillShade="D9"/>
-          </w:tcPr>
-          <w:p>
-            <w:pPr>
-              <w:spacing w:after="240"/>
-              <w:rPr>
-                <w:b/>
-                <w:bCs/>
-                <w:sz w:val="22"/>
-                <w:szCs w:val="22"/>
-              </w:rPr>
-            </w:pPr>
-            <w:r>
-              <w:rPr>
-                <w:b/>
-                <w:bCs/>
-                <w:sz w:val="22"/>
-                <w:szCs w:val="22"/>
-              </w:rPr>
+              <w:br/>
               <w:t>Anforderung</w:t>
             </w:r>
           </w:p>
@@ -3157,21 +3083,32 @@
         <w:tc>
           <w:tcPr>
             <w:tcW w:w="708" w:type="dxa"/>
-            <w:shd w:val="clear" w:color="auto" w:fill="D9D9D9" w:themeFill="background1" w:themeFillShade="D9"/>
+            <w:tcBorders>
+              <w:top w:val="single" w:sz="8" w:space="0" w:color="auto"/>
+              <w:left w:val="nil"/>
+              <w:bottom w:val="single" w:sz="8" w:space="0" w:color="auto"/>
+              <w:right w:val="single" w:sz="8" w:space="0" w:color="auto"/>
+            </w:tcBorders>
+            <w:shd w:val="clear" w:color="auto" w:fill="D9D9D9"/>
+            <w:tcMar>
+              <w:top w:w="0" w:type="dxa"/>
+              <w:left w:w="70" w:type="dxa"/>
+              <w:bottom w:w="0" w:type="dxa"/>
+              <w:right w:w="70" w:type="dxa"/>
+            </w:tcMar>
+            <w:hideMark/>
           </w:tcPr>
           <w:p>
             <w:pPr>
               <w:spacing w:after="240"/>
               <w:rPr>
-                <w:b/>
-                <w:bCs/>
-                <w:sz w:val="22"/>
-                <w:szCs w:val="22"/>
+                <w:rFonts w:ascii="Calibri" w:hAnsi="Calibri" w:cs="Calibri"/>
               </w:rPr>
             </w:pPr>
             <w:proofErr w:type="spellStart"/>
             <w:r>
               <w:rPr>
+                <w:rFonts w:ascii="Calibri" w:hAnsi="Calibri" w:cs="Calibri"/>
                 <w:b/>
                 <w:bCs/>
                 <w:sz w:val="22"/>
@@ -3187,79 +3124,99 @@
         <w:tc>
           <w:tcPr>
             <w:tcW w:w="1696" w:type="dxa"/>
+            <w:tcBorders>
+              <w:top w:val="nil"/>
+              <w:left w:val="single" w:sz="8" w:space="0" w:color="auto"/>
+              <w:bottom w:val="single" w:sz="8" w:space="0" w:color="auto"/>
+              <w:right w:val="single" w:sz="8" w:space="0" w:color="auto"/>
+            </w:tcBorders>
+            <w:tcMar>
+              <w:top w:w="0" w:type="dxa"/>
+              <w:left w:w="70" w:type="dxa"/>
+              <w:bottom w:w="0" w:type="dxa"/>
+              <w:right w:w="70" w:type="dxa"/>
+            </w:tcMar>
+            <w:hideMark/>
           </w:tcPr>
           <w:p>
             <w:pPr>
               <w:spacing w:after="240"/>
               <w:rPr>
-                <w:sz w:val="22"/>
-                <w:szCs w:val="22"/>
+                <w:rFonts w:ascii="Calibri" w:hAnsi="Calibri" w:cs="Calibri"/>
               </w:rPr>
             </w:pPr>
             <w:r>
               <w:rPr>
+                <w:rFonts w:ascii="Calibri" w:hAnsi="Calibri" w:cs="Calibri"/>
                 <w:sz w:val="22"/>
                 <w:szCs w:val="22"/>
               </w:rPr>
-              <w:t>A</w:t>
-            </w:r>
-            <w:r>
-              <w:rPr>
-                <w:sz w:val="22"/>
-                <w:szCs w:val="22"/>
-              </w:rPr>
-              <w:t>001</w:t>
+              <w:t>A001</w:t>
             </w:r>
           </w:p>
         </w:tc>
         <w:tc>
           <w:tcPr>
             <w:tcW w:w="6171" w:type="dxa"/>
+            <w:tcBorders>
+              <w:top w:val="nil"/>
+              <w:left w:val="nil"/>
+              <w:bottom w:val="single" w:sz="8" w:space="0" w:color="auto"/>
+              <w:right w:val="single" w:sz="8" w:space="0" w:color="auto"/>
+            </w:tcBorders>
+            <w:tcMar>
+              <w:top w:w="0" w:type="dxa"/>
+              <w:left w:w="70" w:type="dxa"/>
+              <w:bottom w:w="0" w:type="dxa"/>
+              <w:right w:w="70" w:type="dxa"/>
+            </w:tcMar>
+            <w:hideMark/>
           </w:tcPr>
           <w:p>
             <w:pPr>
               <w:spacing w:after="240"/>
               <w:rPr>
-                <w:sz w:val="22"/>
-                <w:szCs w:val="22"/>
+                <w:rFonts w:ascii="Calibri" w:hAnsi="Calibri" w:cs="Calibri"/>
               </w:rPr>
             </w:pPr>
             <w:r>
               <w:rPr>
+                <w:rFonts w:ascii="Calibri" w:hAnsi="Calibri" w:cs="Calibri"/>
                 <w:sz w:val="22"/>
                 <w:szCs w:val="22"/>
               </w:rPr>
-              <w:t>Als Benutzer möchte ich eine App haben.</w:t>
-            </w:r>
-            <w:r>
-              <w:t xml:space="preserve"> </w:t>
-            </w:r>
-            <w:r>
-              <w:t>[F</w:t>
-            </w:r>
-            <w:r>
-              <w:t>1</w:t>
-            </w:r>
-            <w:r>
-              <w:t>]</w:t>
+              <w:t>Als Benutzer möchte ich auf der App alle meine Erinnerungen in einer Liste sehen können. [Z1]</w:t>
             </w:r>
           </w:p>
         </w:tc>
         <w:tc>
           <w:tcPr>
             <w:tcW w:w="708" w:type="dxa"/>
+            <w:tcBorders>
+              <w:top w:val="nil"/>
+              <w:left w:val="nil"/>
+              <w:bottom w:val="single" w:sz="8" w:space="0" w:color="auto"/>
+              <w:right w:val="single" w:sz="8" w:space="0" w:color="auto"/>
+            </w:tcBorders>
+            <w:tcMar>
+              <w:top w:w="0" w:type="dxa"/>
+              <w:left w:w="70" w:type="dxa"/>
+              <w:bottom w:w="0" w:type="dxa"/>
+              <w:right w:w="70" w:type="dxa"/>
+            </w:tcMar>
+            <w:hideMark/>
           </w:tcPr>
           <w:p>
             <w:pPr>
               <w:spacing w:after="240"/>
               <w:jc w:val="center"/>
               <w:rPr>
-                <w:sz w:val="22"/>
-                <w:szCs w:val="22"/>
+                <w:rFonts w:ascii="Calibri" w:hAnsi="Calibri" w:cs="Calibri"/>
               </w:rPr>
             </w:pPr>
             <w:r>
               <w:rPr>
+                <w:rFonts w:ascii="Calibri" w:hAnsi="Calibri" w:cs="Calibri"/>
                 <w:sz w:val="22"/>
                 <w:szCs w:val="22"/>
               </w:rPr>
@@ -3272,79 +3229,99 @@
         <w:tc>
           <w:tcPr>
             <w:tcW w:w="1696" w:type="dxa"/>
+            <w:tcBorders>
+              <w:top w:val="nil"/>
+              <w:left w:val="single" w:sz="8" w:space="0" w:color="auto"/>
+              <w:bottom w:val="single" w:sz="8" w:space="0" w:color="auto"/>
+              <w:right w:val="single" w:sz="8" w:space="0" w:color="auto"/>
+            </w:tcBorders>
+            <w:tcMar>
+              <w:top w:w="0" w:type="dxa"/>
+              <w:left w:w="70" w:type="dxa"/>
+              <w:bottom w:w="0" w:type="dxa"/>
+              <w:right w:w="70" w:type="dxa"/>
+            </w:tcMar>
+            <w:hideMark/>
           </w:tcPr>
           <w:p>
             <w:pPr>
               <w:spacing w:after="240"/>
               <w:rPr>
-                <w:sz w:val="22"/>
-                <w:szCs w:val="22"/>
+                <w:rFonts w:ascii="Calibri" w:hAnsi="Calibri" w:cs="Calibri"/>
               </w:rPr>
             </w:pPr>
             <w:r>
               <w:rPr>
+                <w:rFonts w:ascii="Calibri" w:hAnsi="Calibri" w:cs="Calibri"/>
                 <w:sz w:val="22"/>
                 <w:szCs w:val="22"/>
               </w:rPr>
-              <w:t>A</w:t>
-            </w:r>
-            <w:r>
-              <w:rPr>
-                <w:sz w:val="22"/>
-                <w:szCs w:val="22"/>
-              </w:rPr>
-              <w:t>002</w:t>
+              <w:t>A002</w:t>
             </w:r>
           </w:p>
         </w:tc>
         <w:tc>
           <w:tcPr>
             <w:tcW w:w="6171" w:type="dxa"/>
+            <w:tcBorders>
+              <w:top w:val="nil"/>
+              <w:left w:val="nil"/>
+              <w:bottom w:val="single" w:sz="8" w:space="0" w:color="auto"/>
+              <w:right w:val="single" w:sz="8" w:space="0" w:color="auto"/>
+            </w:tcBorders>
+            <w:tcMar>
+              <w:top w:w="0" w:type="dxa"/>
+              <w:left w:w="70" w:type="dxa"/>
+              <w:bottom w:w="0" w:type="dxa"/>
+              <w:right w:w="70" w:type="dxa"/>
+            </w:tcMar>
+            <w:hideMark/>
           </w:tcPr>
           <w:p>
             <w:pPr>
               <w:spacing w:after="240"/>
               <w:rPr>
-                <w:sz w:val="22"/>
-                <w:szCs w:val="22"/>
+                <w:rFonts w:ascii="Calibri" w:hAnsi="Calibri" w:cs="Calibri"/>
               </w:rPr>
             </w:pPr>
             <w:r>
               <w:rPr>
+                <w:rFonts w:ascii="Calibri" w:hAnsi="Calibri" w:cs="Calibri"/>
                 <w:sz w:val="22"/>
                 <w:szCs w:val="22"/>
               </w:rPr>
-              <w:t>Als Benutzer möchte ich auf der App einen Text verfassen.</w:t>
-            </w:r>
-            <w:r>
-              <w:t xml:space="preserve"> </w:t>
-            </w:r>
-            <w:r>
-              <w:t>[F</w:t>
-            </w:r>
-            <w:r>
-              <w:t>2</w:t>
-            </w:r>
-            <w:r>
-              <w:t>]</w:t>
+              <w:t>Als Benutzer möchte ich auf der App eine bestimmte Erinnerung ansehen können, mit allen Detailinformationen. [Z2]</w:t>
             </w:r>
           </w:p>
         </w:tc>
         <w:tc>
           <w:tcPr>
             <w:tcW w:w="708" w:type="dxa"/>
+            <w:tcBorders>
+              <w:top w:val="nil"/>
+              <w:left w:val="nil"/>
+              <w:bottom w:val="single" w:sz="8" w:space="0" w:color="auto"/>
+              <w:right w:val="single" w:sz="8" w:space="0" w:color="auto"/>
+            </w:tcBorders>
+            <w:tcMar>
+              <w:top w:w="0" w:type="dxa"/>
+              <w:left w:w="70" w:type="dxa"/>
+              <w:bottom w:w="0" w:type="dxa"/>
+              <w:right w:w="70" w:type="dxa"/>
+            </w:tcMar>
+            <w:hideMark/>
           </w:tcPr>
           <w:p>
             <w:pPr>
               <w:spacing w:after="240"/>
               <w:jc w:val="center"/>
               <w:rPr>
-                <w:sz w:val="22"/>
-                <w:szCs w:val="22"/>
+                <w:rFonts w:ascii="Calibri" w:hAnsi="Calibri" w:cs="Calibri"/>
               </w:rPr>
             </w:pPr>
             <w:r>
               <w:rPr>
+                <w:rFonts w:ascii="Calibri" w:hAnsi="Calibri" w:cs="Calibri"/>
                 <w:sz w:val="22"/>
                 <w:szCs w:val="22"/>
               </w:rPr>
@@ -3357,17 +3334,30 @@
         <w:tc>
           <w:tcPr>
             <w:tcW w:w="1696" w:type="dxa"/>
+            <w:tcBorders>
+              <w:top w:val="nil"/>
+              <w:left w:val="single" w:sz="8" w:space="0" w:color="auto"/>
+              <w:bottom w:val="single" w:sz="8" w:space="0" w:color="auto"/>
+              <w:right w:val="single" w:sz="8" w:space="0" w:color="auto"/>
+            </w:tcBorders>
+            <w:tcMar>
+              <w:top w:w="0" w:type="dxa"/>
+              <w:left w:w="70" w:type="dxa"/>
+              <w:bottom w:w="0" w:type="dxa"/>
+              <w:right w:w="70" w:type="dxa"/>
+            </w:tcMar>
+            <w:hideMark/>
           </w:tcPr>
           <w:p>
             <w:pPr>
               <w:spacing w:after="240"/>
               <w:rPr>
-                <w:sz w:val="22"/>
-                <w:szCs w:val="22"/>
+                <w:rFonts w:ascii="Calibri" w:hAnsi="Calibri" w:cs="Calibri"/>
               </w:rPr>
             </w:pPr>
             <w:r>
               <w:rPr>
+                <w:rFonts w:ascii="Calibri" w:hAnsi="Calibri" w:cs="Calibri"/>
                 <w:sz w:val="22"/>
                 <w:szCs w:val="22"/>
               </w:rPr>
@@ -3378,48 +3368,74 @@
         <w:tc>
           <w:tcPr>
             <w:tcW w:w="6171" w:type="dxa"/>
+            <w:tcBorders>
+              <w:top w:val="nil"/>
+              <w:left w:val="nil"/>
+              <w:bottom w:val="single" w:sz="8" w:space="0" w:color="auto"/>
+              <w:right w:val="single" w:sz="8" w:space="0" w:color="auto"/>
+            </w:tcBorders>
+            <w:tcMar>
+              <w:top w:w="0" w:type="dxa"/>
+              <w:left w:w="70" w:type="dxa"/>
+              <w:bottom w:w="0" w:type="dxa"/>
+              <w:right w:w="70" w:type="dxa"/>
+            </w:tcMar>
+            <w:hideMark/>
           </w:tcPr>
           <w:p>
             <w:pPr>
               <w:spacing w:after="240"/>
               <w:rPr>
-                <w:sz w:val="22"/>
-                <w:szCs w:val="22"/>
+                <w:rFonts w:ascii="Calibri" w:hAnsi="Calibri" w:cs="Calibri"/>
               </w:rPr>
             </w:pPr>
             <w:r>
               <w:rPr>
+                <w:rFonts w:ascii="Calibri" w:hAnsi="Calibri" w:cs="Calibri"/>
                 <w:sz w:val="22"/>
                 <w:szCs w:val="22"/>
               </w:rPr>
-              <w:t xml:space="preserve">Als Benutzer möchte ich sehen wann der Text / der Beitrag verfasst wurde. </w:t>
+              <w:t>Als Benutzer möchte ich auf der App eine neue Erinnerung erstellen können.</w:t>
             </w:r>
             <w:r>
-              <w:t>[F</w:t>
-            </w:r>
-            <w:r>
-              <w:t>3</w:t>
-            </w:r>
-            <w:r>
-              <w:t>]</w:t>
+              <w:rPr>
+                <w:rStyle w:val="apple-converted-space"/>
+                <w:rFonts w:cs="Calibri"/>
+                <w:sz w:val="22"/>
+                <w:szCs w:val="22"/>
+              </w:rPr>
+              <w:t> </w:t>
             </w:r>
           </w:p>
         </w:tc>
         <w:tc>
           <w:tcPr>
             <w:tcW w:w="708" w:type="dxa"/>
+            <w:tcBorders>
+              <w:top w:val="nil"/>
+              <w:left w:val="nil"/>
+              <w:bottom w:val="single" w:sz="8" w:space="0" w:color="auto"/>
+              <w:right w:val="single" w:sz="8" w:space="0" w:color="auto"/>
+            </w:tcBorders>
+            <w:tcMar>
+              <w:top w:w="0" w:type="dxa"/>
+              <w:left w:w="70" w:type="dxa"/>
+              <w:bottom w:w="0" w:type="dxa"/>
+              <w:right w:w="70" w:type="dxa"/>
+            </w:tcMar>
+            <w:hideMark/>
           </w:tcPr>
           <w:p>
             <w:pPr>
               <w:spacing w:after="240"/>
               <w:jc w:val="center"/>
               <w:rPr>
-                <w:sz w:val="22"/>
-                <w:szCs w:val="22"/>
+                <w:rFonts w:ascii="Calibri" w:hAnsi="Calibri" w:cs="Calibri"/>
               </w:rPr>
             </w:pPr>
             <w:r>
               <w:rPr>
+                <w:rFonts w:ascii="Calibri" w:hAnsi="Calibri" w:cs="Calibri"/>
                 <w:sz w:val="22"/>
                 <w:szCs w:val="22"/>
               </w:rPr>
@@ -3432,17 +3448,30 @@
         <w:tc>
           <w:tcPr>
             <w:tcW w:w="1696" w:type="dxa"/>
+            <w:tcBorders>
+              <w:top w:val="nil"/>
+              <w:left w:val="single" w:sz="8" w:space="0" w:color="auto"/>
+              <w:bottom w:val="single" w:sz="8" w:space="0" w:color="auto"/>
+              <w:right w:val="single" w:sz="8" w:space="0" w:color="auto"/>
+            </w:tcBorders>
+            <w:tcMar>
+              <w:top w:w="0" w:type="dxa"/>
+              <w:left w:w="70" w:type="dxa"/>
+              <w:bottom w:w="0" w:type="dxa"/>
+              <w:right w:w="70" w:type="dxa"/>
+            </w:tcMar>
+            <w:hideMark/>
           </w:tcPr>
           <w:p>
             <w:pPr>
               <w:spacing w:after="240"/>
               <w:rPr>
-                <w:sz w:val="22"/>
-                <w:szCs w:val="22"/>
+                <w:rFonts w:ascii="Calibri" w:hAnsi="Calibri" w:cs="Calibri"/>
               </w:rPr>
             </w:pPr>
             <w:r>
               <w:rPr>
+                <w:rFonts w:ascii="Calibri" w:hAnsi="Calibri" w:cs="Calibri"/>
                 <w:sz w:val="22"/>
                 <w:szCs w:val="22"/>
               </w:rPr>
@@ -3453,51 +3482,83 @@
         <w:tc>
           <w:tcPr>
             <w:tcW w:w="6171" w:type="dxa"/>
+            <w:tcBorders>
+              <w:top w:val="nil"/>
+              <w:left w:val="nil"/>
+              <w:bottom w:val="single" w:sz="8" w:space="0" w:color="auto"/>
+              <w:right w:val="single" w:sz="8" w:space="0" w:color="auto"/>
+            </w:tcBorders>
+            <w:tcMar>
+              <w:top w:w="0" w:type="dxa"/>
+              <w:left w:w="70" w:type="dxa"/>
+              <w:bottom w:w="0" w:type="dxa"/>
+              <w:right w:w="70" w:type="dxa"/>
+            </w:tcMar>
+            <w:hideMark/>
           </w:tcPr>
           <w:p>
             <w:pPr>
               <w:spacing w:after="240"/>
               <w:rPr>
-                <w:sz w:val="22"/>
-                <w:szCs w:val="22"/>
+                <w:rFonts w:ascii="Calibri" w:hAnsi="Calibri" w:cs="Calibri"/>
               </w:rPr>
             </w:pPr>
             <w:r>
               <w:rPr>
+                <w:rFonts w:ascii="Calibri" w:hAnsi="Calibri" w:cs="Calibri"/>
                 <w:sz w:val="22"/>
                 <w:szCs w:val="22"/>
               </w:rPr>
-              <w:t>Als Benutzer möchte ich Bilder zu meinem Beitrag hinzufügen können.</w:t>
+              <w:t xml:space="preserve">Als Benutzer möchte ich </w:t>
             </w:r>
+            <w:proofErr w:type="gramStart"/>
             <w:r>
-              <w:t xml:space="preserve"> </w:t>
+              <w:rPr>
+                <w:rFonts w:ascii="Calibri" w:hAnsi="Calibri" w:cs="Calibri"/>
+                <w:sz w:val="22"/>
+                <w:szCs w:val="22"/>
+              </w:rPr>
+              <w:t>zu einen Titel</w:t>
             </w:r>
+            <w:proofErr w:type="gramEnd"/>
             <w:r>
-              <w:t>[F</w:t>
-            </w:r>
-            <w:r>
-              <w:t>4</w:t>
-            </w:r>
-            <w:r>
-              <w:t>]</w:t>
+              <w:rPr>
+                <w:rFonts w:ascii="Calibri" w:hAnsi="Calibri" w:cs="Calibri"/>
+                <w:sz w:val="22"/>
+                <w:szCs w:val="22"/>
+              </w:rPr>
+              <w:t xml:space="preserve"> geben können.</w:t>
             </w:r>
           </w:p>
         </w:tc>
         <w:tc>
           <w:tcPr>
             <w:tcW w:w="708" w:type="dxa"/>
+            <w:tcBorders>
+              <w:top w:val="nil"/>
+              <w:left w:val="nil"/>
+              <w:bottom w:val="single" w:sz="8" w:space="0" w:color="auto"/>
+              <w:right w:val="single" w:sz="8" w:space="0" w:color="auto"/>
+            </w:tcBorders>
+            <w:tcMar>
+              <w:top w:w="0" w:type="dxa"/>
+              <w:left w:w="70" w:type="dxa"/>
+              <w:bottom w:w="0" w:type="dxa"/>
+              <w:right w:w="70" w:type="dxa"/>
+            </w:tcMar>
+            <w:hideMark/>
           </w:tcPr>
           <w:p>
             <w:pPr>
               <w:spacing w:after="240"/>
               <w:jc w:val="center"/>
               <w:rPr>
-                <w:sz w:val="22"/>
-                <w:szCs w:val="22"/>
+                <w:rFonts w:ascii="Calibri" w:hAnsi="Calibri" w:cs="Calibri"/>
               </w:rPr>
             </w:pPr>
             <w:r>
               <w:rPr>
+                <w:rFonts w:ascii="Calibri" w:hAnsi="Calibri" w:cs="Calibri"/>
                 <w:sz w:val="22"/>
                 <w:szCs w:val="22"/>
               </w:rPr>
@@ -3510,17 +3571,30 @@
         <w:tc>
           <w:tcPr>
             <w:tcW w:w="1696" w:type="dxa"/>
+            <w:tcBorders>
+              <w:top w:val="nil"/>
+              <w:left w:val="single" w:sz="8" w:space="0" w:color="auto"/>
+              <w:bottom w:val="single" w:sz="8" w:space="0" w:color="auto"/>
+              <w:right w:val="single" w:sz="8" w:space="0" w:color="auto"/>
+            </w:tcBorders>
+            <w:tcMar>
+              <w:top w:w="0" w:type="dxa"/>
+              <w:left w:w="70" w:type="dxa"/>
+              <w:bottom w:w="0" w:type="dxa"/>
+              <w:right w:w="70" w:type="dxa"/>
+            </w:tcMar>
+            <w:hideMark/>
           </w:tcPr>
           <w:p>
             <w:pPr>
               <w:spacing w:after="240"/>
               <w:rPr>
-                <w:sz w:val="22"/>
-                <w:szCs w:val="22"/>
+                <w:rFonts w:ascii="Calibri" w:hAnsi="Calibri" w:cs="Calibri"/>
               </w:rPr>
             </w:pPr>
             <w:r>
               <w:rPr>
+                <w:rFonts w:ascii="Calibri" w:hAnsi="Calibri" w:cs="Calibri"/>
                 <w:sz w:val="22"/>
                 <w:szCs w:val="22"/>
               </w:rPr>
@@ -3531,48 +3605,389 @@
         <w:tc>
           <w:tcPr>
             <w:tcW w:w="6171" w:type="dxa"/>
+            <w:tcBorders>
+              <w:top w:val="nil"/>
+              <w:left w:val="nil"/>
+              <w:bottom w:val="single" w:sz="8" w:space="0" w:color="auto"/>
+              <w:right w:val="single" w:sz="8" w:space="0" w:color="auto"/>
+            </w:tcBorders>
+            <w:tcMar>
+              <w:top w:w="0" w:type="dxa"/>
+              <w:left w:w="70" w:type="dxa"/>
+              <w:bottom w:w="0" w:type="dxa"/>
+              <w:right w:w="70" w:type="dxa"/>
+            </w:tcMar>
+            <w:hideMark/>
           </w:tcPr>
           <w:p>
             <w:pPr>
               <w:spacing w:after="240"/>
               <w:rPr>
-                <w:sz w:val="22"/>
-                <w:szCs w:val="22"/>
+                <w:rFonts w:ascii="Calibri" w:hAnsi="Calibri" w:cs="Calibri"/>
               </w:rPr>
             </w:pPr>
             <w:r>
               <w:rPr>
+                <w:rFonts w:ascii="Calibri" w:hAnsi="Calibri" w:cs="Calibri"/>
                 <w:sz w:val="22"/>
                 <w:szCs w:val="22"/>
               </w:rPr>
-              <w:t xml:space="preserve">Die Beiträge sollten nach Datum sortiert werden. </w:t>
-            </w:r>
-            <w:r>
-              <w:t>[F</w:t>
-            </w:r>
-            <w:r>
-              <w:t>5</w:t>
-            </w:r>
-            <w:r>
-              <w:t>]</w:t>
+              <w:t>Als Benutzer möchte ich zu einer Erinnerung eine Beschreibung dazuschreiben können.</w:t>
             </w:r>
           </w:p>
         </w:tc>
         <w:tc>
           <w:tcPr>
             <w:tcW w:w="708" w:type="dxa"/>
+            <w:tcBorders>
+              <w:top w:val="nil"/>
+              <w:left w:val="nil"/>
+              <w:bottom w:val="single" w:sz="8" w:space="0" w:color="auto"/>
+              <w:right w:val="single" w:sz="8" w:space="0" w:color="auto"/>
+            </w:tcBorders>
+            <w:tcMar>
+              <w:top w:w="0" w:type="dxa"/>
+              <w:left w:w="70" w:type="dxa"/>
+              <w:bottom w:w="0" w:type="dxa"/>
+              <w:right w:w="70" w:type="dxa"/>
+            </w:tcMar>
+            <w:hideMark/>
           </w:tcPr>
           <w:p>
             <w:pPr>
               <w:spacing w:after="240"/>
               <w:jc w:val="center"/>
               <w:rPr>
-                <w:sz w:val="22"/>
-                <w:szCs w:val="22"/>
+                <w:rFonts w:ascii="Calibri" w:hAnsi="Calibri" w:cs="Calibri"/>
               </w:rPr>
             </w:pPr>
             <w:r>
               <w:rPr>
+                <w:rFonts w:ascii="Calibri" w:hAnsi="Calibri" w:cs="Calibri"/>
+                <w:sz w:val="22"/>
+                <w:szCs w:val="22"/>
+              </w:rPr>
+              <w:t>1</w:t>
+            </w:r>
+          </w:p>
+        </w:tc>
+      </w:tr>
+      <w:tr>
+        <w:tc>
+          <w:tcPr>
+            <w:tcW w:w="1696" w:type="dxa"/>
+            <w:tcBorders>
+              <w:top w:val="nil"/>
+              <w:left w:val="single" w:sz="8" w:space="0" w:color="auto"/>
+              <w:bottom w:val="single" w:sz="8" w:space="0" w:color="auto"/>
+              <w:right w:val="single" w:sz="8" w:space="0" w:color="auto"/>
+            </w:tcBorders>
+            <w:tcMar>
+              <w:top w:w="0" w:type="dxa"/>
+              <w:left w:w="70" w:type="dxa"/>
+              <w:bottom w:w="0" w:type="dxa"/>
+              <w:right w:w="70" w:type="dxa"/>
+            </w:tcMar>
+            <w:hideMark/>
+          </w:tcPr>
+          <w:p>
+            <w:pPr>
+              <w:spacing w:after="240"/>
+              <w:rPr>
+                <w:rFonts w:ascii="Calibri" w:hAnsi="Calibri" w:cs="Calibri"/>
+              </w:rPr>
+            </w:pPr>
+            <w:r>
+              <w:rPr>
+                <w:rFonts w:ascii="Calibri" w:hAnsi="Calibri" w:cs="Calibri"/>
+                <w:sz w:val="22"/>
+                <w:szCs w:val="22"/>
+              </w:rPr>
+              <w:t>A006</w:t>
+            </w:r>
+          </w:p>
+        </w:tc>
+        <w:tc>
+          <w:tcPr>
+            <w:tcW w:w="6171" w:type="dxa"/>
+            <w:tcBorders>
+              <w:top w:val="nil"/>
+              <w:left w:val="nil"/>
+              <w:bottom w:val="single" w:sz="8" w:space="0" w:color="auto"/>
+              <w:right w:val="single" w:sz="8" w:space="0" w:color="auto"/>
+            </w:tcBorders>
+            <w:tcMar>
+              <w:top w:w="0" w:type="dxa"/>
+              <w:left w:w="70" w:type="dxa"/>
+              <w:bottom w:w="0" w:type="dxa"/>
+              <w:right w:w="70" w:type="dxa"/>
+            </w:tcMar>
+            <w:hideMark/>
+          </w:tcPr>
+          <w:p>
+            <w:pPr>
+              <w:spacing w:after="240"/>
+              <w:rPr>
+                <w:rFonts w:ascii="Calibri" w:hAnsi="Calibri" w:cs="Calibri"/>
+              </w:rPr>
+            </w:pPr>
+            <w:r>
+              <w:rPr>
+                <w:rFonts w:ascii="Calibri" w:hAnsi="Calibri" w:cs="Calibri"/>
+                <w:sz w:val="22"/>
+                <w:szCs w:val="22"/>
+              </w:rPr>
+              <w:t>Als Benutzer möchte ich zu einer Erinnerung ein Foto/Bild hinzufügen können.</w:t>
+            </w:r>
+          </w:p>
+        </w:tc>
+        <w:tc>
+          <w:tcPr>
+            <w:tcW w:w="708" w:type="dxa"/>
+            <w:tcBorders>
+              <w:top w:val="nil"/>
+              <w:left w:val="nil"/>
+              <w:bottom w:val="single" w:sz="8" w:space="0" w:color="auto"/>
+              <w:right w:val="single" w:sz="8" w:space="0" w:color="auto"/>
+            </w:tcBorders>
+            <w:tcMar>
+              <w:top w:w="0" w:type="dxa"/>
+              <w:left w:w="70" w:type="dxa"/>
+              <w:bottom w:w="0" w:type="dxa"/>
+              <w:right w:w="70" w:type="dxa"/>
+            </w:tcMar>
+            <w:hideMark/>
+          </w:tcPr>
+          <w:p>
+            <w:pPr>
+              <w:spacing w:after="240"/>
+              <w:jc w:val="center"/>
+              <w:rPr>
+                <w:rFonts w:ascii="Calibri" w:hAnsi="Calibri" w:cs="Calibri"/>
+              </w:rPr>
+            </w:pPr>
+            <w:r>
+              <w:rPr>
+                <w:rFonts w:ascii="Calibri" w:hAnsi="Calibri" w:cs="Calibri"/>
+                <w:sz w:val="22"/>
+                <w:szCs w:val="22"/>
+              </w:rPr>
+              <w:t>1</w:t>
+            </w:r>
+          </w:p>
+        </w:tc>
+      </w:tr>
+      <w:tr>
+        <w:tc>
+          <w:tcPr>
+            <w:tcW w:w="1696" w:type="dxa"/>
+            <w:tcBorders>
+              <w:top w:val="nil"/>
+              <w:left w:val="single" w:sz="8" w:space="0" w:color="auto"/>
+              <w:bottom w:val="single" w:sz="8" w:space="0" w:color="auto"/>
+              <w:right w:val="single" w:sz="8" w:space="0" w:color="auto"/>
+            </w:tcBorders>
+            <w:tcMar>
+              <w:top w:w="0" w:type="dxa"/>
+              <w:left w:w="70" w:type="dxa"/>
+              <w:bottom w:w="0" w:type="dxa"/>
+              <w:right w:w="70" w:type="dxa"/>
+            </w:tcMar>
+            <w:hideMark/>
+          </w:tcPr>
+          <w:p>
+            <w:pPr>
+              <w:spacing w:after="240"/>
+              <w:rPr>
+                <w:rFonts w:ascii="Calibri" w:hAnsi="Calibri" w:cs="Calibri"/>
+              </w:rPr>
+            </w:pPr>
+            <w:r>
+              <w:rPr>
+                <w:rFonts w:ascii="Calibri" w:hAnsi="Calibri" w:cs="Calibri"/>
+                <w:sz w:val="22"/>
+                <w:szCs w:val="22"/>
+              </w:rPr>
+              <w:t>A007</w:t>
+            </w:r>
+          </w:p>
+        </w:tc>
+        <w:tc>
+          <w:tcPr>
+            <w:tcW w:w="6171" w:type="dxa"/>
+            <w:tcBorders>
+              <w:top w:val="nil"/>
+              <w:left w:val="nil"/>
+              <w:bottom w:val="single" w:sz="8" w:space="0" w:color="auto"/>
+              <w:right w:val="single" w:sz="8" w:space="0" w:color="auto"/>
+            </w:tcBorders>
+            <w:tcMar>
+              <w:top w:w="0" w:type="dxa"/>
+              <w:left w:w="70" w:type="dxa"/>
+              <w:bottom w:w="0" w:type="dxa"/>
+              <w:right w:w="70" w:type="dxa"/>
+            </w:tcMar>
+            <w:hideMark/>
+          </w:tcPr>
+          <w:p>
+            <w:pPr>
+              <w:spacing w:after="240"/>
+              <w:rPr>
+                <w:rFonts w:ascii="Calibri" w:hAnsi="Calibri" w:cs="Calibri"/>
+              </w:rPr>
+            </w:pPr>
+            <w:r>
+              <w:rPr>
+                <w:rFonts w:ascii="Calibri" w:hAnsi="Calibri" w:cs="Calibri"/>
+                <w:sz w:val="22"/>
+                <w:szCs w:val="22"/>
+              </w:rPr>
+              <w:t>Als Benutzer möchte ich das Erstelldatum der Erinnerung sehen.</w:t>
+            </w:r>
+          </w:p>
+        </w:tc>
+        <w:tc>
+          <w:tcPr>
+            <w:tcW w:w="708" w:type="dxa"/>
+            <w:tcBorders>
+              <w:top w:val="nil"/>
+              <w:left w:val="nil"/>
+              <w:bottom w:val="single" w:sz="8" w:space="0" w:color="auto"/>
+              <w:right w:val="single" w:sz="8" w:space="0" w:color="auto"/>
+            </w:tcBorders>
+            <w:tcMar>
+              <w:top w:w="0" w:type="dxa"/>
+              <w:left w:w="70" w:type="dxa"/>
+              <w:bottom w:w="0" w:type="dxa"/>
+              <w:right w:w="70" w:type="dxa"/>
+            </w:tcMar>
+            <w:hideMark/>
+          </w:tcPr>
+          <w:p>
+            <w:pPr>
+              <w:spacing w:after="240"/>
+              <w:jc w:val="center"/>
+              <w:rPr>
+                <w:rFonts w:ascii="Calibri" w:hAnsi="Calibri" w:cs="Calibri"/>
+              </w:rPr>
+            </w:pPr>
+            <w:r>
+              <w:rPr>
+                <w:rFonts w:ascii="Calibri" w:hAnsi="Calibri" w:cs="Calibri"/>
+                <w:sz w:val="22"/>
+                <w:szCs w:val="22"/>
+              </w:rPr>
+              <w:t>1</w:t>
+            </w:r>
+          </w:p>
+        </w:tc>
+      </w:tr>
+      <w:tr>
+        <w:tc>
+          <w:tcPr>
+            <w:tcW w:w="1696" w:type="dxa"/>
+            <w:tcBorders>
+              <w:top w:val="nil"/>
+              <w:left w:val="single" w:sz="8" w:space="0" w:color="auto"/>
+              <w:bottom w:val="single" w:sz="8" w:space="0" w:color="auto"/>
+              <w:right w:val="single" w:sz="8" w:space="0" w:color="auto"/>
+            </w:tcBorders>
+            <w:tcMar>
+              <w:top w:w="0" w:type="dxa"/>
+              <w:left w:w="70" w:type="dxa"/>
+              <w:bottom w:w="0" w:type="dxa"/>
+              <w:right w:w="70" w:type="dxa"/>
+            </w:tcMar>
+            <w:hideMark/>
+          </w:tcPr>
+          <w:p>
+            <w:pPr>
+              <w:spacing w:after="240"/>
+              <w:rPr>
+                <w:rFonts w:ascii="Calibri" w:hAnsi="Calibri" w:cs="Calibri"/>
+              </w:rPr>
+            </w:pPr>
+            <w:r>
+              <w:rPr>
+                <w:rFonts w:ascii="Calibri" w:hAnsi="Calibri" w:cs="Calibri"/>
+                <w:sz w:val="22"/>
+                <w:szCs w:val="22"/>
+              </w:rPr>
+              <w:t>A008</w:t>
+            </w:r>
+          </w:p>
+        </w:tc>
+        <w:tc>
+          <w:tcPr>
+            <w:tcW w:w="6171" w:type="dxa"/>
+            <w:tcBorders>
+              <w:top w:val="nil"/>
+              <w:left w:val="nil"/>
+              <w:bottom w:val="single" w:sz="8" w:space="0" w:color="auto"/>
+              <w:right w:val="single" w:sz="8" w:space="0" w:color="auto"/>
+            </w:tcBorders>
+            <w:tcMar>
+              <w:top w:w="0" w:type="dxa"/>
+              <w:left w:w="70" w:type="dxa"/>
+              <w:bottom w:w="0" w:type="dxa"/>
+              <w:right w:w="70" w:type="dxa"/>
+            </w:tcMar>
+            <w:hideMark/>
+          </w:tcPr>
+          <w:p>
+            <w:pPr>
+              <w:spacing w:after="240"/>
+              <w:rPr>
+                <w:rFonts w:ascii="Calibri" w:hAnsi="Calibri" w:cs="Calibri"/>
+              </w:rPr>
+            </w:pPr>
+            <w:r>
+              <w:rPr>
+                <w:rFonts w:ascii="Calibri" w:hAnsi="Calibri" w:cs="Calibri"/>
+                <w:sz w:val="22"/>
+                <w:szCs w:val="22"/>
+              </w:rPr>
+              <w:t>Als Benutzer möchte ich für die Erinnerung einen Ort erfassen können.</w:t>
+            </w:r>
+            <w:r>
+              <w:rPr>
+                <w:rStyle w:val="apple-converted-space"/>
+                <w:rFonts w:cs="Calibri"/>
+                <w:sz w:val="22"/>
+                <w:szCs w:val="22"/>
+              </w:rPr>
+              <w:t> </w:t>
+            </w:r>
+          </w:p>
+        </w:tc>
+        <w:tc>
+          <w:tcPr>
+            <w:tcW w:w="708" w:type="dxa"/>
+            <w:tcBorders>
+              <w:top w:val="nil"/>
+              <w:left w:val="nil"/>
+              <w:bottom w:val="single" w:sz="8" w:space="0" w:color="auto"/>
+              <w:right w:val="single" w:sz="8" w:space="0" w:color="auto"/>
+            </w:tcBorders>
+            <w:tcMar>
+              <w:top w:w="0" w:type="dxa"/>
+              <w:left w:w="70" w:type="dxa"/>
+              <w:bottom w:w="0" w:type="dxa"/>
+              <w:right w:w="70" w:type="dxa"/>
+            </w:tcMar>
+            <w:hideMark/>
+          </w:tcPr>
+          <w:p>
+            <w:pPr>
+              <w:spacing w:after="240"/>
+              <w:jc w:val="center"/>
+              <w:rPr>
+                <w:rFonts w:ascii="Calibri" w:hAnsi="Calibri" w:cs="Calibri"/>
+              </w:rPr>
+            </w:pPr>
+            <w:r>
+              <w:rPr>
+                <w:rFonts w:ascii="Calibri" w:hAnsi="Calibri" w:cs="Calibri"/>
                 <w:sz w:val="22"/>
                 <w:szCs w:val="22"/>
               </w:rPr>
@@ -3585,51 +4000,104 @@
         <w:tc>
           <w:tcPr>
             <w:tcW w:w="1696" w:type="dxa"/>
+            <w:tcBorders>
+              <w:top w:val="nil"/>
+              <w:left w:val="single" w:sz="8" w:space="0" w:color="auto"/>
+              <w:bottom w:val="single" w:sz="8" w:space="0" w:color="auto"/>
+              <w:right w:val="single" w:sz="8" w:space="0" w:color="auto"/>
+            </w:tcBorders>
+            <w:tcMar>
+              <w:top w:w="0" w:type="dxa"/>
+              <w:left w:w="70" w:type="dxa"/>
+              <w:bottom w:w="0" w:type="dxa"/>
+              <w:right w:w="70" w:type="dxa"/>
+            </w:tcMar>
+            <w:hideMark/>
           </w:tcPr>
           <w:p>
             <w:pPr>
               <w:spacing w:after="240"/>
               <w:rPr>
-                <w:sz w:val="22"/>
-                <w:szCs w:val="22"/>
+                <w:rFonts w:ascii="Calibri" w:hAnsi="Calibri" w:cs="Calibri"/>
               </w:rPr>
             </w:pPr>
             <w:r>
               <w:rPr>
+                <w:rFonts w:ascii="Calibri" w:hAnsi="Calibri" w:cs="Calibri"/>
                 <w:sz w:val="22"/>
                 <w:szCs w:val="22"/>
               </w:rPr>
-              <w:t xml:space="preserve">                          </w:t>
+              <w:t>A009</w:t>
             </w:r>
           </w:p>
         </w:tc>
         <w:tc>
           <w:tcPr>
             <w:tcW w:w="6171" w:type="dxa"/>
+            <w:tcBorders>
+              <w:top w:val="nil"/>
+              <w:left w:val="nil"/>
+              <w:bottom w:val="single" w:sz="8" w:space="0" w:color="auto"/>
+              <w:right w:val="single" w:sz="8" w:space="0" w:color="auto"/>
+            </w:tcBorders>
+            <w:tcMar>
+              <w:top w:w="0" w:type="dxa"/>
+              <w:left w:w="70" w:type="dxa"/>
+              <w:bottom w:w="0" w:type="dxa"/>
+              <w:right w:w="70" w:type="dxa"/>
+            </w:tcMar>
+            <w:hideMark/>
           </w:tcPr>
           <w:p>
             <w:pPr>
               <w:spacing w:after="240"/>
               <w:rPr>
+                <w:rFonts w:ascii="Calibri" w:hAnsi="Calibri" w:cs="Calibri"/>
+              </w:rPr>
+            </w:pPr>
+            <w:r>
+              <w:rPr>
+                <w:rFonts w:ascii="Calibri" w:hAnsi="Calibri" w:cs="Calibri"/>
                 <w:sz w:val="22"/>
                 <w:szCs w:val="22"/>
               </w:rPr>
-            </w:pPr>
+              <w:t>Als Benutzer möchte ich, dass der zugeordnete Ort automatisch ermittelt wird (Standort-Ortung).</w:t>
+            </w:r>
           </w:p>
         </w:tc>
         <w:tc>
           <w:tcPr>
             <w:tcW w:w="708" w:type="dxa"/>
+            <w:tcBorders>
+              <w:top w:val="nil"/>
+              <w:left w:val="nil"/>
+              <w:bottom w:val="single" w:sz="8" w:space="0" w:color="auto"/>
+              <w:right w:val="single" w:sz="8" w:space="0" w:color="auto"/>
+            </w:tcBorders>
+            <w:tcMar>
+              <w:top w:w="0" w:type="dxa"/>
+              <w:left w:w="70" w:type="dxa"/>
+              <w:bottom w:w="0" w:type="dxa"/>
+              <w:right w:w="70" w:type="dxa"/>
+            </w:tcMar>
+            <w:hideMark/>
           </w:tcPr>
           <w:p>
             <w:pPr>
               <w:spacing w:after="240"/>
               <w:jc w:val="center"/>
               <w:rPr>
+                <w:rFonts w:ascii="Calibri" w:hAnsi="Calibri" w:cs="Calibri"/>
+              </w:rPr>
+            </w:pPr>
+            <w:r>
+              <w:rPr>
+                <w:rFonts w:ascii="Calibri" w:hAnsi="Calibri" w:cs="Calibri"/>
                 <w:sz w:val="22"/>
                 <w:szCs w:val="22"/>
               </w:rPr>
-            </w:pPr>
+              <w:t>3</w:t>
+            </w:r>
           </w:p>
         </w:tc>
       </w:tr>
@@ -3637,127 +4105,228 @@
         <w:tc>
           <w:tcPr>
             <w:tcW w:w="1696" w:type="dxa"/>
+            <w:tcBorders>
+              <w:top w:val="nil"/>
+              <w:left w:val="single" w:sz="8" w:space="0" w:color="auto"/>
+              <w:bottom w:val="single" w:sz="8" w:space="0" w:color="auto"/>
+              <w:right w:val="single" w:sz="8" w:space="0" w:color="auto"/>
+            </w:tcBorders>
+            <w:tcMar>
+              <w:top w:w="0" w:type="dxa"/>
+              <w:left w:w="70" w:type="dxa"/>
+              <w:bottom w:w="0" w:type="dxa"/>
+              <w:right w:w="70" w:type="dxa"/>
+            </w:tcMar>
+            <w:hideMark/>
           </w:tcPr>
           <w:p>
             <w:pPr>
               <w:spacing w:after="240"/>
               <w:rPr>
+                <w:rFonts w:ascii="Calibri" w:hAnsi="Calibri" w:cs="Calibri"/>
+              </w:rPr>
+            </w:pPr>
+            <w:r>
+              <w:rPr>
+                <w:rFonts w:ascii="Calibri" w:hAnsi="Calibri" w:cs="Calibri"/>
                 <w:sz w:val="22"/>
                 <w:szCs w:val="22"/>
               </w:rPr>
-            </w:pPr>
+              <w:t>A010</w:t>
+            </w:r>
           </w:p>
         </w:tc>
         <w:tc>
           <w:tcPr>
             <w:tcW w:w="6171" w:type="dxa"/>
+            <w:tcBorders>
+              <w:top w:val="nil"/>
+              <w:left w:val="nil"/>
+              <w:bottom w:val="single" w:sz="8" w:space="0" w:color="auto"/>
+              <w:right w:val="single" w:sz="8" w:space="0" w:color="auto"/>
+            </w:tcBorders>
+            <w:tcMar>
+              <w:top w:w="0" w:type="dxa"/>
+              <w:left w:w="70" w:type="dxa"/>
+              <w:bottom w:w="0" w:type="dxa"/>
+              <w:right w:w="70" w:type="dxa"/>
+            </w:tcMar>
+            <w:hideMark/>
           </w:tcPr>
           <w:p>
             <w:pPr>
               <w:spacing w:after="240"/>
               <w:rPr>
+                <w:rFonts w:ascii="Calibri" w:hAnsi="Calibri" w:cs="Calibri"/>
+              </w:rPr>
+            </w:pPr>
+            <w:r>
+              <w:rPr>
+                <w:rFonts w:ascii="Calibri" w:hAnsi="Calibri" w:cs="Calibri"/>
                 <w:sz w:val="22"/>
                 <w:szCs w:val="22"/>
               </w:rPr>
-            </w:pPr>
+              <w:t>Als Benutzer möchte ich Erinnerungen nach Ort und/oder Datum und/oder Titel sortieren können.</w:t>
+            </w:r>
+            <w:r>
+              <w:rPr>
+                <w:rStyle w:val="apple-converted-space"/>
+                <w:rFonts w:cs="Calibri"/>
+                <w:sz w:val="22"/>
+                <w:szCs w:val="22"/>
+              </w:rPr>
+              <w:t> </w:t>
+            </w:r>
           </w:p>
         </w:tc>
         <w:tc>
           <w:tcPr>
             <w:tcW w:w="708" w:type="dxa"/>
+            <w:tcBorders>
+              <w:top w:val="nil"/>
+              <w:left w:val="nil"/>
+              <w:bottom w:val="single" w:sz="8" w:space="0" w:color="auto"/>
+              <w:right w:val="single" w:sz="8" w:space="0" w:color="auto"/>
+            </w:tcBorders>
+            <w:tcMar>
+              <w:top w:w="0" w:type="dxa"/>
+              <w:left w:w="70" w:type="dxa"/>
+              <w:bottom w:w="0" w:type="dxa"/>
+              <w:right w:w="70" w:type="dxa"/>
+            </w:tcMar>
+            <w:hideMark/>
           </w:tcPr>
           <w:p>
             <w:pPr>
               <w:spacing w:after="240"/>
               <w:jc w:val="center"/>
               <w:rPr>
+                <w:rFonts w:ascii="Calibri" w:hAnsi="Calibri" w:cs="Calibri"/>
+              </w:rPr>
+            </w:pPr>
+            <w:r>
+              <w:rPr>
+                <w:rFonts w:ascii="Calibri" w:hAnsi="Calibri" w:cs="Calibri"/>
                 <w:sz w:val="22"/>
                 <w:szCs w:val="22"/>
               </w:rPr>
-            </w:pPr>
-          </w:p>
-        </w:tc>
-      </w:tr>
-      <w:tr>
-        <w:tc>
-          <w:tcPr>
-            <w:tcW w:w="1696" w:type="dxa"/>
-          </w:tcPr>
-          <w:p>
-            <w:pPr>
-              <w:spacing w:after="240"/>
-              <w:rPr>
-                <w:sz w:val="22"/>
-                <w:szCs w:val="22"/>
-              </w:rPr>
-            </w:pPr>
-          </w:p>
-        </w:tc>
-        <w:tc>
-          <w:tcPr>
-            <w:tcW w:w="6171" w:type="dxa"/>
-          </w:tcPr>
-          <w:p>
-            <w:pPr>
-              <w:spacing w:after="240"/>
-              <w:rPr>
-                <w:sz w:val="22"/>
-                <w:szCs w:val="22"/>
-              </w:rPr>
-            </w:pPr>
-          </w:p>
-        </w:tc>
-        <w:tc>
-          <w:tcPr>
-            <w:tcW w:w="708" w:type="dxa"/>
-          </w:tcPr>
-          <w:p>
-            <w:pPr>
-              <w:spacing w:after="240"/>
-              <w:jc w:val="center"/>
-              <w:rPr>
-                <w:sz w:val="22"/>
-                <w:szCs w:val="22"/>
-              </w:rPr>
-            </w:pPr>
+              <w:t>2</w:t>
+            </w:r>
           </w:p>
         </w:tc>
       </w:tr>
     </w:tbl>
     <w:p>
       <w:pPr>
-        <w:pStyle w:val="berschrift4"/>
+        <w:spacing w:after="160" w:line="257" w:lineRule="atLeast"/>
+        <w:rPr>
+          <w:rFonts w:ascii="Calibri" w:hAnsi="Calibri" w:cs="Calibri"/>
+          <w:color w:val="000000"/>
+        </w:rPr>
       </w:pPr>
       <w:r>
-        <w:t xml:space="preserve">Offene Fragen </w:t>
+        <w:rPr>
+          <w:rFonts w:ascii="Calibri" w:hAnsi="Calibri" w:cs="Calibri"/>
+          <w:color w:val="000000"/>
+        </w:rPr>
+        <w:t> </w:t>
       </w:r>
     </w:p>
     <w:p>
       <w:pPr>
-        <w:spacing w:after="240"/>
-      </w:pPr>
-    </w:p>
-    <w:p>
-      <w:pPr>
         <w:pStyle w:val="berschrift4"/>
+        <w:rPr>
+          <w:rFonts w:cs="Calibri"/>
+          <w:bCs w:val="0"/>
+          <w:color w:val="000000"/>
+        </w:rPr>
       </w:pPr>
       <w:r>
+        <w:rPr>
+          <w:rFonts w:cs="Calibri"/>
+          <w:b/>
+          <w:bCs w:val="0"/>
+          <w:color w:val="000000"/>
+        </w:rPr>
         <w:lastRenderedPageBreak/>
-        <w:t xml:space="preserve">Zusatzinformationen </w:t>
+        <w:t>Zusatzinformationen</w:t>
+      </w:r>
+      <w:r>
+        <w:rPr>
+          <w:rStyle w:val="apple-converted-space"/>
+          <w:rFonts w:cs="Calibri"/>
+          <w:b/>
+          <w:bCs w:val="0"/>
+          <w:color w:val="000000"/>
+        </w:rPr>
+        <w:t> </w:t>
       </w:r>
     </w:p>
     <w:p>
       <w:pPr>
+        <w:pStyle w:val="berschrift4"/>
+        <w:rPr>
+          <w:rFonts w:cs="Calibri"/>
+          <w:b/>
+          <w:bCs w:val="0"/>
+          <w:color w:val="000000"/>
+        </w:rPr>
+      </w:pPr>
+      <w:r>
+        <w:rPr>
+          <w:rFonts w:cs="Calibri"/>
+          <w:b/>
+          <w:bCs w:val="0"/>
+          <w:color w:val="000000"/>
+        </w:rPr>
+        <w:t>[Z1] In der Liste wird das Datum der Erinnerung, der Ort und der Titel angezeigt und wenn ein Bild vorhanden ist, eine verkleinerte Version des Bildes. Nicht angezeigt wird in der Liste, die Beschreibung der Erinnerung.</w:t>
+      </w:r>
+    </w:p>
+    <w:p>
+      <w:pPr>
+        <w:pStyle w:val="berschrift4"/>
+        <w:rPr>
+          <w:rFonts w:cs="Calibri"/>
+          <w:b/>
+          <w:bCs w:val="0"/>
+          <w:color w:val="000000"/>
+        </w:rPr>
+      </w:pPr>
+      <w:r>
+        <w:rPr>
+          <w:rFonts w:cs="Calibri"/>
+          <w:b/>
+          <w:bCs w:val="0"/>
+          <w:color w:val="000000"/>
+        </w:rPr>
+        <w:t>[Z1] In der Einzelansicht wird neben Datum, Ort und Titel auch die Beschreibung der Erinnerung angezeigt, sowie eine grosse Version des Bildes.</w:t>
+      </w:r>
+    </w:p>
+    <w:p>
+      <w:pPr>
+        <w:rPr>
+          <w:rFonts w:ascii="Times New Roman" w:hAnsi="Times New Roman" w:cs="Times New Roman"/>
+          <w:spacing w:val="0"/>
+        </w:rPr>
+      </w:pPr>
+    </w:p>
+    <w:p>
+      <w:pPr>
         <w:pStyle w:val="berschrift3"/>
       </w:pPr>
-      <w:bookmarkStart w:id="29" w:name="_Toc57962462"/>
+    </w:p>
+    <w:p>
+      <w:pPr>
+        <w:pStyle w:val="berschrift3"/>
+      </w:pPr>
+      <w:bookmarkStart w:id="27" w:name="_Toc57985964"/>
       <w:r>
         <w:t>NF</w:t>
       </w:r>
       <w:r>
         <w:t>: Nichtfunktionale Anforderungen</w:t>
       </w:r>
-      <w:bookmarkEnd w:id="29"/>
+      <w:bookmarkEnd w:id="27"/>
       <w:r>
         <w:t xml:space="preserve"> </w:t>
       </w:r>
@@ -4167,11 +4736,11 @@
           <w:szCs w:val="28"/>
         </w:rPr>
       </w:pPr>
-      <w:bookmarkStart w:id="30" w:name="_Toc532181727"/>
-      <w:bookmarkStart w:id="31" w:name="_Toc17635205"/>
+      <w:bookmarkStart w:id="28" w:name="_Toc532181727"/>
+      <w:bookmarkStart w:id="29" w:name="_Toc17635205"/>
       <w:bookmarkEnd w:id="14"/>
+      <w:bookmarkEnd w:id="25"/>
       <w:bookmarkEnd w:id="26"/>
-      <w:bookmarkEnd w:id="27"/>
     </w:p>
     <w:p>
       <w:pPr>
@@ -4190,12 +4759,12 @@
       <w:pPr>
         <w:pStyle w:val="berschrift1"/>
       </w:pPr>
-      <w:bookmarkStart w:id="32" w:name="_Toc57962463"/>
+      <w:bookmarkStart w:id="30" w:name="_Toc57985965"/>
       <w:r>
         <w:lastRenderedPageBreak/>
         <w:t>Anhang</w:t>
       </w:r>
-      <w:bookmarkEnd w:id="32"/>
+      <w:bookmarkEnd w:id="30"/>
       <w:r>
         <w:t xml:space="preserve"> </w:t>
       </w:r>
@@ -4204,11 +4773,11 @@
       <w:pPr>
         <w:pStyle w:val="berschrift2"/>
       </w:pPr>
-      <w:bookmarkStart w:id="33" w:name="_Toc57962464"/>
+      <w:bookmarkStart w:id="31" w:name="_Toc57985966"/>
       <w:r>
         <w:t>Termine</w:t>
       </w:r>
-      <w:bookmarkEnd w:id="33"/>
+      <w:bookmarkEnd w:id="31"/>
     </w:p>
     <w:tbl>
       <w:tblPr>
@@ -4576,8 +5145,8 @@
           </w:p>
         </w:tc>
       </w:tr>
-      <w:bookmarkEnd w:id="30"/>
-      <w:bookmarkEnd w:id="31"/>
+      <w:bookmarkEnd w:id="28"/>
+      <w:bookmarkEnd w:id="29"/>
     </w:tbl>
     <w:p>
       <w:pPr>
@@ -24910,6 +25479,11 @@
       <w:lang w:eastAsia="de-DE"/>
     </w:rPr>
   </w:style>
+  <w:style w:type="character" w:customStyle="1" w:styleId="apple-converted-space">
+    <w:name w:val="apple-converted-space"/>
+    <w:basedOn w:val="Absatz-Standardschriftart"/>
+    <w:rsid w:val="007F62BC"/>
+  </w:style>
 </w:styles>
 </file>
 

</xml_diff>

<commit_message>
assets folder, Zeitplan, Button
</commit_message>
<xml_diff>
--- a/docs/Memory collector_planung.docx
+++ b/docs/Memory collector_planung.docx
@@ -1874,13 +1874,13 @@
       <w:pPr>
         <w:pStyle w:val="berschrift2"/>
       </w:pPr>
-      <w:bookmarkStart w:id="6" w:name="_Toc532606805"/>
-      <w:bookmarkStart w:id="7" w:name="_Toc17635189"/>
-      <w:bookmarkStart w:id="8" w:name="_Toc57985954"/>
+      <w:bookmarkStart w:id="6" w:name="_Toc57985954"/>
+      <w:bookmarkStart w:id="7" w:name="_Toc532606805"/>
+      <w:bookmarkStart w:id="8" w:name="_Toc17635189"/>
       <w:r>
         <w:t>Management Summary</w:t>
       </w:r>
-      <w:bookmarkEnd w:id="8"/>
+      <w:bookmarkEnd w:id="6"/>
       <w:r>
         <w:t xml:space="preserve">  </w:t>
       </w:r>
@@ -2221,11 +2221,11 @@
       </w:pPr>
       <w:bookmarkStart w:id="11" w:name="_Toc532606808"/>
       <w:bookmarkStart w:id="12" w:name="_Toc17635192"/>
-      <w:bookmarkStart w:id="13" w:name="_Toc17635194"/>
-      <w:bookmarkStart w:id="14" w:name="_Toc532181723"/>
-      <w:bookmarkStart w:id="15" w:name="_Toc57985955"/>
-      <w:bookmarkEnd w:id="6"/>
+      <w:bookmarkStart w:id="13" w:name="_Toc57985955"/>
+      <w:bookmarkStart w:id="14" w:name="_Toc17635194"/>
+      <w:bookmarkStart w:id="15" w:name="_Toc532181723"/>
       <w:bookmarkEnd w:id="7"/>
+      <w:bookmarkEnd w:id="8"/>
       <w:bookmarkEnd w:id="9"/>
       <w:bookmarkEnd w:id="10"/>
       <w:r>
@@ -2233,7 +2233,7 @@
       </w:r>
       <w:bookmarkEnd w:id="11"/>
       <w:bookmarkEnd w:id="12"/>
-      <w:bookmarkEnd w:id="15"/>
+      <w:bookmarkEnd w:id="13"/>
       <w:r>
         <w:t xml:space="preserve"> </w:t>
       </w:r>
@@ -2443,7 +2443,7 @@
         <w:pStyle w:val="berschrift1"/>
       </w:pPr>
       <w:bookmarkStart w:id="16" w:name="_Toc57985956"/>
-      <w:bookmarkEnd w:id="13"/>
+      <w:bookmarkEnd w:id="14"/>
       <w:r>
         <w:t>Ausgangslage (IST), Problembereiche</w:t>
       </w:r>
@@ -3511,23 +3511,21 @@
               </w:rPr>
               <w:t xml:space="preserve">Als Benutzer möchte ich </w:t>
             </w:r>
-            <w:proofErr w:type="gramStart"/>
             <w:r>
               <w:rPr>
                 <w:rFonts w:ascii="Calibri" w:hAnsi="Calibri" w:cs="Calibri"/>
                 <w:sz w:val="22"/>
                 <w:szCs w:val="22"/>
               </w:rPr>
-              <w:t>zu einen Titel</w:t>
+              <w:t xml:space="preserve">meiner Erinnerung </w:t>
             </w:r>
-            <w:proofErr w:type="gramEnd"/>
             <w:r>
               <w:rPr>
                 <w:rFonts w:ascii="Calibri" w:hAnsi="Calibri" w:cs="Calibri"/>
                 <w:sz w:val="22"/>
                 <w:szCs w:val="22"/>
               </w:rPr>
-              <w:t xml:space="preserve"> geben können.</w:t>
+              <w:t>einen Titel geben können.</w:t>
             </w:r>
           </w:p>
         </w:tc>
@@ -4738,7 +4736,7 @@
       </w:pPr>
       <w:bookmarkStart w:id="28" w:name="_Toc532181727"/>
       <w:bookmarkStart w:id="29" w:name="_Toc17635205"/>
-      <w:bookmarkEnd w:id="14"/>
+      <w:bookmarkEnd w:id="15"/>
       <w:bookmarkEnd w:id="25"/>
       <w:bookmarkEnd w:id="26"/>
     </w:p>

</xml_diff>